<commit_message>
Versión 3.0.5 de la final
</commit_message>
<xml_diff>
--- a/TG3_final.docx
+++ b/TG3_final.docx
@@ -2280,90 +2280,10 @@
       </w:r>
       <w:bookmarkEnd w:id="5"/>
     </w:p>
-    <w:p/>
-    <w:p/>
-    <w:p>
-      <w:pPr>
-        <w:rPr>
-          <w:b/>
-        </w:rPr>
-      </w:pPr>
-    </w:p>
-    <w:p>
-      <w:pPr>
-        <w:rPr>
-          <w:b/>
-        </w:rPr>
-      </w:pPr>
-    </w:p>
-    <w:p>
-      <w:pPr>
-        <w:rPr>
-          <w:b/>
-        </w:rPr>
-      </w:pPr>
-    </w:p>
-    <w:p>
-      <w:pPr>
-        <w:rPr>
-          <w:b/>
-        </w:rPr>
-      </w:pPr>
-    </w:p>
-    <w:p>
-      <w:pPr>
-        <w:rPr>
-          <w:b/>
-        </w:rPr>
-      </w:pPr>
-    </w:p>
-    <w:p>
-      <w:pPr>
-        <w:rPr>
-          <w:b/>
-        </w:rPr>
-      </w:pPr>
-    </w:p>
-    <w:p>
-      <w:pPr>
-        <w:rPr>
-          <w:b/>
-        </w:rPr>
-      </w:pPr>
-    </w:p>
-    <w:p>
-      <w:pPr>
-        <w:rPr>
-          <w:b/>
-        </w:rPr>
-      </w:pPr>
-    </w:p>
-    <w:p>
-      <w:pPr>
-        <w:rPr>
-          <w:b/>
-        </w:rPr>
-      </w:pPr>
-    </w:p>
-    <w:p>
-      <w:pPr>
-        <w:rPr>
-          <w:b/>
-        </w:rPr>
-      </w:pPr>
-    </w:p>
-    <w:p>
-      <w:pPr>
-        <w:rPr>
-          <w:b/>
-        </w:rPr>
-      </w:pPr>
-    </w:p>
-    <w:p/>
     <w:tbl>
       <w:tblPr>
         <w:tblStyle w:val="Tablaconcuadrcula"/>
-        <w:tblpPr w:leftFromText="141" w:rightFromText="141" w:vertAnchor="page" w:horzAnchor="margin" w:tblpY="1906"/>
+        <w:tblpPr w:leftFromText="141" w:rightFromText="141" w:vertAnchor="page" w:horzAnchor="page" w:tblpX="2191" w:tblpY="2401"/>
         <w:tblW w:w="0" w:type="auto"/>
         <w:tblLook w:val="04A0" w:firstRow="1" w:lastRow="0" w:firstColumn="1" w:lastColumn="0" w:noHBand="0" w:noVBand="1"/>
       </w:tblPr>
@@ -2376,7 +2296,7 @@
       <w:tr>
         <w:tc>
           <w:tcPr>
-            <w:tcW w:w="1221" w:type="dxa"/>
+            <w:tcW w:w="1427" w:type="dxa"/>
           </w:tcPr>
           <w:p>
             <w:pPr>
@@ -2388,14 +2308,13 @@
               <w:rPr>
                 <w:b/>
               </w:rPr>
-              <w:lastRenderedPageBreak/>
               <w:t>REQUISITO</w:t>
             </w:r>
           </w:p>
         </w:tc>
         <w:tc>
           <w:tcPr>
-            <w:tcW w:w="4650" w:type="dxa"/>
+            <w:tcW w:w="4498" w:type="dxa"/>
           </w:tcPr>
           <w:p>
             <w:pPr>
@@ -2413,7 +2332,7 @@
         </w:tc>
         <w:tc>
           <w:tcPr>
-            <w:tcW w:w="1372" w:type="dxa"/>
+            <w:tcW w:w="1352" w:type="dxa"/>
           </w:tcPr>
           <w:p>
             <w:pPr>
@@ -2431,7 +2350,7 @@
         </w:tc>
         <w:tc>
           <w:tcPr>
-            <w:tcW w:w="1251" w:type="dxa"/>
+            <w:tcW w:w="1217" w:type="dxa"/>
           </w:tcPr>
           <w:p>
             <w:pPr>
@@ -2451,7 +2370,7 @@
       <w:tr>
         <w:tc>
           <w:tcPr>
-            <w:tcW w:w="1221" w:type="dxa"/>
+            <w:tcW w:w="1427" w:type="dxa"/>
           </w:tcPr>
           <w:p>
             <w:pPr>
@@ -2469,7 +2388,7 @@
         </w:tc>
         <w:tc>
           <w:tcPr>
-            <w:tcW w:w="4650" w:type="dxa"/>
+            <w:tcW w:w="4498" w:type="dxa"/>
           </w:tcPr>
           <w:p>
             <w:pPr>
@@ -2491,7 +2410,7 @@
         </w:tc>
         <w:tc>
           <w:tcPr>
-            <w:tcW w:w="1372" w:type="dxa"/>
+            <w:tcW w:w="1352" w:type="dxa"/>
           </w:tcPr>
           <w:p>
             <w:pPr>
@@ -2505,7 +2424,7 @@
         </w:tc>
         <w:tc>
           <w:tcPr>
-            <w:tcW w:w="1251" w:type="dxa"/>
+            <w:tcW w:w="1217" w:type="dxa"/>
           </w:tcPr>
           <w:p>
             <w:pPr>
@@ -2529,7 +2448,7 @@
       <w:tr>
         <w:tc>
           <w:tcPr>
-            <w:tcW w:w="1221" w:type="dxa"/>
+            <w:tcW w:w="1427" w:type="dxa"/>
           </w:tcPr>
           <w:p>
             <w:pPr>
@@ -2547,7 +2466,7 @@
         </w:tc>
         <w:tc>
           <w:tcPr>
-            <w:tcW w:w="4650" w:type="dxa"/>
+            <w:tcW w:w="4498" w:type="dxa"/>
           </w:tcPr>
           <w:p>
             <w:pPr>
@@ -2566,7 +2485,7 @@
         </w:tc>
         <w:tc>
           <w:tcPr>
-            <w:tcW w:w="1372" w:type="dxa"/>
+            <w:tcW w:w="1352" w:type="dxa"/>
           </w:tcPr>
           <w:p>
             <w:pPr>
@@ -2579,7 +2498,7 @@
         </w:tc>
         <w:tc>
           <w:tcPr>
-            <w:tcW w:w="1251" w:type="dxa"/>
+            <w:tcW w:w="1217" w:type="dxa"/>
           </w:tcPr>
           <w:p>
             <w:pPr>
@@ -2600,7 +2519,7 @@
       <w:tr>
         <w:tc>
           <w:tcPr>
-            <w:tcW w:w="1221" w:type="dxa"/>
+            <w:tcW w:w="1427" w:type="dxa"/>
           </w:tcPr>
           <w:p>
             <w:pPr>
@@ -2618,7 +2537,7 @@
         </w:tc>
         <w:tc>
           <w:tcPr>
-            <w:tcW w:w="4650" w:type="dxa"/>
+            <w:tcW w:w="4498" w:type="dxa"/>
           </w:tcPr>
           <w:p>
             <w:pPr>
@@ -2643,7 +2562,7 @@
         </w:tc>
         <w:tc>
           <w:tcPr>
-            <w:tcW w:w="1372" w:type="dxa"/>
+            <w:tcW w:w="1352" w:type="dxa"/>
           </w:tcPr>
           <w:p>
             <w:pPr>
@@ -2656,7 +2575,7 @@
         </w:tc>
         <w:tc>
           <w:tcPr>
-            <w:tcW w:w="1251" w:type="dxa"/>
+            <w:tcW w:w="1217" w:type="dxa"/>
           </w:tcPr>
           <w:p>
             <w:pPr>
@@ -2677,7 +2596,7 @@
       <w:tr>
         <w:tc>
           <w:tcPr>
-            <w:tcW w:w="1221" w:type="dxa"/>
+            <w:tcW w:w="1427" w:type="dxa"/>
           </w:tcPr>
           <w:p>
             <w:pPr>
@@ -2695,7 +2614,7 @@
         </w:tc>
         <w:tc>
           <w:tcPr>
-            <w:tcW w:w="4650" w:type="dxa"/>
+            <w:tcW w:w="4498" w:type="dxa"/>
           </w:tcPr>
           <w:p>
             <w:pPr>
@@ -2720,7 +2639,7 @@
         </w:tc>
         <w:tc>
           <w:tcPr>
-            <w:tcW w:w="1372" w:type="dxa"/>
+            <w:tcW w:w="1352" w:type="dxa"/>
           </w:tcPr>
           <w:p>
             <w:pPr>
@@ -2733,7 +2652,7 @@
         </w:tc>
         <w:tc>
           <w:tcPr>
-            <w:tcW w:w="1251" w:type="dxa"/>
+            <w:tcW w:w="1217" w:type="dxa"/>
           </w:tcPr>
           <w:p>
             <w:pPr>
@@ -2754,7 +2673,7 @@
       <w:tr>
         <w:tc>
           <w:tcPr>
-            <w:tcW w:w="1221" w:type="dxa"/>
+            <w:tcW w:w="1427" w:type="dxa"/>
           </w:tcPr>
           <w:p>
             <w:pPr>
@@ -2772,7 +2691,7 @@
         </w:tc>
         <w:tc>
           <w:tcPr>
-            <w:tcW w:w="4650" w:type="dxa"/>
+            <w:tcW w:w="4498" w:type="dxa"/>
           </w:tcPr>
           <w:p>
             <w:pPr>
@@ -2803,7 +2722,7 @@
         </w:tc>
         <w:tc>
           <w:tcPr>
-            <w:tcW w:w="1372" w:type="dxa"/>
+            <w:tcW w:w="1352" w:type="dxa"/>
           </w:tcPr>
           <w:p>
             <w:pPr>
@@ -2816,7 +2735,7 @@
         </w:tc>
         <w:tc>
           <w:tcPr>
-            <w:tcW w:w="1251" w:type="dxa"/>
+            <w:tcW w:w="1217" w:type="dxa"/>
           </w:tcPr>
           <w:p>
             <w:pPr>
@@ -2837,7 +2756,7 @@
       <w:tr>
         <w:tc>
           <w:tcPr>
-            <w:tcW w:w="1221" w:type="dxa"/>
+            <w:tcW w:w="1427" w:type="dxa"/>
           </w:tcPr>
           <w:p>
             <w:pPr>
@@ -2855,7 +2774,7 @@
         </w:tc>
         <w:tc>
           <w:tcPr>
-            <w:tcW w:w="4650" w:type="dxa"/>
+            <w:tcW w:w="4498" w:type="dxa"/>
           </w:tcPr>
           <w:p>
             <w:pPr>
@@ -2880,7 +2799,7 @@
         </w:tc>
         <w:tc>
           <w:tcPr>
-            <w:tcW w:w="1372" w:type="dxa"/>
+            <w:tcW w:w="1352" w:type="dxa"/>
           </w:tcPr>
           <w:p>
             <w:pPr>
@@ -2893,7 +2812,7 @@
         </w:tc>
         <w:tc>
           <w:tcPr>
-            <w:tcW w:w="1251" w:type="dxa"/>
+            <w:tcW w:w="1217" w:type="dxa"/>
           </w:tcPr>
           <w:p>
             <w:pPr>
@@ -2914,7 +2833,7 @@
       <w:tr>
         <w:tc>
           <w:tcPr>
-            <w:tcW w:w="1221" w:type="dxa"/>
+            <w:tcW w:w="1427" w:type="dxa"/>
           </w:tcPr>
           <w:p>
             <w:pPr>
@@ -2932,7 +2851,7 @@
         </w:tc>
         <w:tc>
           <w:tcPr>
-            <w:tcW w:w="4650" w:type="dxa"/>
+            <w:tcW w:w="4498" w:type="dxa"/>
           </w:tcPr>
           <w:p>
             <w:pPr>
@@ -2957,7 +2876,7 @@
         </w:tc>
         <w:tc>
           <w:tcPr>
-            <w:tcW w:w="1372" w:type="dxa"/>
+            <w:tcW w:w="1352" w:type="dxa"/>
           </w:tcPr>
           <w:p>
             <w:pPr>
@@ -2970,7 +2889,7 @@
         </w:tc>
         <w:tc>
           <w:tcPr>
-            <w:tcW w:w="1251" w:type="dxa"/>
+            <w:tcW w:w="1217" w:type="dxa"/>
           </w:tcPr>
           <w:p>
             <w:pPr>
@@ -2991,7 +2910,7 @@
       <w:tr>
         <w:tc>
           <w:tcPr>
-            <w:tcW w:w="1221" w:type="dxa"/>
+            <w:tcW w:w="1427" w:type="dxa"/>
           </w:tcPr>
           <w:p>
             <w:pPr>
@@ -3015,7 +2934,7 @@
         </w:tc>
         <w:tc>
           <w:tcPr>
-            <w:tcW w:w="4650" w:type="dxa"/>
+            <w:tcW w:w="4498" w:type="dxa"/>
           </w:tcPr>
           <w:p>
             <w:pPr>
@@ -3040,7 +2959,7 @@
         </w:tc>
         <w:tc>
           <w:tcPr>
-            <w:tcW w:w="1372" w:type="dxa"/>
+            <w:tcW w:w="1352" w:type="dxa"/>
           </w:tcPr>
           <w:p>
             <w:pPr>
@@ -3053,7 +2972,7 @@
         </w:tc>
         <w:tc>
           <w:tcPr>
-            <w:tcW w:w="1251" w:type="dxa"/>
+            <w:tcW w:w="1217" w:type="dxa"/>
           </w:tcPr>
           <w:p>
             <w:pPr>
@@ -3074,7 +2993,7 @@
       <w:tr>
         <w:tc>
           <w:tcPr>
-            <w:tcW w:w="1221" w:type="dxa"/>
+            <w:tcW w:w="1427" w:type="dxa"/>
           </w:tcPr>
           <w:p>
             <w:pPr>
@@ -3098,7 +3017,7 @@
         </w:tc>
         <w:tc>
           <w:tcPr>
-            <w:tcW w:w="4650" w:type="dxa"/>
+            <w:tcW w:w="4498" w:type="dxa"/>
           </w:tcPr>
           <w:p>
             <w:pPr>
@@ -3123,7 +3042,7 @@
         </w:tc>
         <w:tc>
           <w:tcPr>
-            <w:tcW w:w="1372" w:type="dxa"/>
+            <w:tcW w:w="1352" w:type="dxa"/>
           </w:tcPr>
           <w:p>
             <w:pPr>
@@ -3136,7 +3055,7 @@
         </w:tc>
         <w:tc>
           <w:tcPr>
-            <w:tcW w:w="1251" w:type="dxa"/>
+            <w:tcW w:w="1217" w:type="dxa"/>
           </w:tcPr>
           <w:p>
             <w:pPr>
@@ -3157,7 +3076,7 @@
       <w:tr>
         <w:tc>
           <w:tcPr>
-            <w:tcW w:w="1221" w:type="dxa"/>
+            <w:tcW w:w="1427" w:type="dxa"/>
           </w:tcPr>
           <w:p>
             <w:pPr>
@@ -3181,7 +3100,7 @@
         </w:tc>
         <w:tc>
           <w:tcPr>
-            <w:tcW w:w="4650" w:type="dxa"/>
+            <w:tcW w:w="4498" w:type="dxa"/>
           </w:tcPr>
           <w:p>
             <w:pPr>
@@ -3206,7 +3125,7 @@
         </w:tc>
         <w:tc>
           <w:tcPr>
-            <w:tcW w:w="1372" w:type="dxa"/>
+            <w:tcW w:w="1352" w:type="dxa"/>
           </w:tcPr>
           <w:p>
             <w:pPr>
@@ -3219,7 +3138,7 @@
         </w:tc>
         <w:tc>
           <w:tcPr>
-            <w:tcW w:w="1251" w:type="dxa"/>
+            <w:tcW w:w="1217" w:type="dxa"/>
           </w:tcPr>
           <w:p>
             <w:pPr>
@@ -3240,7 +3159,7 @@
       <w:tr>
         <w:tc>
           <w:tcPr>
-            <w:tcW w:w="1221" w:type="dxa"/>
+            <w:tcW w:w="1427" w:type="dxa"/>
           </w:tcPr>
           <w:p>
             <w:pPr>
@@ -3264,7 +3183,7 @@
         </w:tc>
         <w:tc>
           <w:tcPr>
-            <w:tcW w:w="4650" w:type="dxa"/>
+            <w:tcW w:w="4498" w:type="dxa"/>
           </w:tcPr>
           <w:p>
             <w:pPr>
@@ -3289,7 +3208,7 @@
         </w:tc>
         <w:tc>
           <w:tcPr>
-            <w:tcW w:w="1372" w:type="dxa"/>
+            <w:tcW w:w="1352" w:type="dxa"/>
           </w:tcPr>
           <w:p>
             <w:pPr>
@@ -3302,7 +3221,7 @@
         </w:tc>
         <w:tc>
           <w:tcPr>
-            <w:tcW w:w="1251" w:type="dxa"/>
+            <w:tcW w:w="1217" w:type="dxa"/>
           </w:tcPr>
           <w:p>
             <w:pPr>
@@ -3323,7 +3242,7 @@
       <w:tr>
         <w:tc>
           <w:tcPr>
-            <w:tcW w:w="1221" w:type="dxa"/>
+            <w:tcW w:w="1427" w:type="dxa"/>
           </w:tcPr>
           <w:p>
             <w:pPr>
@@ -3341,7 +3260,7 @@
         </w:tc>
         <w:tc>
           <w:tcPr>
-            <w:tcW w:w="4650" w:type="dxa"/>
+            <w:tcW w:w="4498" w:type="dxa"/>
           </w:tcPr>
           <w:p>
             <w:pPr>
@@ -3360,7 +3279,7 @@
         </w:tc>
         <w:tc>
           <w:tcPr>
-            <w:tcW w:w="1372" w:type="dxa"/>
+            <w:tcW w:w="1352" w:type="dxa"/>
           </w:tcPr>
           <w:p>
             <w:pPr>
@@ -3373,7 +3292,7 @@
         </w:tc>
         <w:tc>
           <w:tcPr>
-            <w:tcW w:w="1251" w:type="dxa"/>
+            <w:tcW w:w="1217" w:type="dxa"/>
           </w:tcPr>
           <w:p>
             <w:pPr>
@@ -3394,7 +3313,7 @@
       <w:tr>
         <w:tc>
           <w:tcPr>
-            <w:tcW w:w="1221" w:type="dxa"/>
+            <w:tcW w:w="1427" w:type="dxa"/>
           </w:tcPr>
           <w:p>
             <w:pPr>
@@ -3412,7 +3331,7 @@
         </w:tc>
         <w:tc>
           <w:tcPr>
-            <w:tcW w:w="4650" w:type="dxa"/>
+            <w:tcW w:w="4498" w:type="dxa"/>
           </w:tcPr>
           <w:p>
             <w:pPr>
@@ -3428,7 +3347,7 @@
         </w:tc>
         <w:tc>
           <w:tcPr>
-            <w:tcW w:w="1372" w:type="dxa"/>
+            <w:tcW w:w="1352" w:type="dxa"/>
           </w:tcPr>
           <w:p>
             <w:pPr>
@@ -3441,7 +3360,7 @@
         </w:tc>
         <w:tc>
           <w:tcPr>
-            <w:tcW w:w="1251" w:type="dxa"/>
+            <w:tcW w:w="1217" w:type="dxa"/>
           </w:tcPr>
           <w:p>
             <w:pPr>
@@ -3462,7 +3381,7 @@
       <w:tr>
         <w:tc>
           <w:tcPr>
-            <w:tcW w:w="1221" w:type="dxa"/>
+            <w:tcW w:w="1427" w:type="dxa"/>
           </w:tcPr>
           <w:p>
             <w:pPr>
@@ -3480,7 +3399,7 @@
         </w:tc>
         <w:tc>
           <w:tcPr>
-            <w:tcW w:w="4650" w:type="dxa"/>
+            <w:tcW w:w="4498" w:type="dxa"/>
           </w:tcPr>
           <w:p>
             <w:pPr>
@@ -3499,7 +3418,7 @@
         </w:tc>
         <w:tc>
           <w:tcPr>
-            <w:tcW w:w="1372" w:type="dxa"/>
+            <w:tcW w:w="1352" w:type="dxa"/>
           </w:tcPr>
           <w:p>
             <w:pPr>
@@ -3512,7 +3431,7 @@
         </w:tc>
         <w:tc>
           <w:tcPr>
-            <w:tcW w:w="1251" w:type="dxa"/>
+            <w:tcW w:w="1217" w:type="dxa"/>
           </w:tcPr>
           <w:p>
             <w:pPr>
@@ -3533,7 +3452,7 @@
       <w:tr>
         <w:tc>
           <w:tcPr>
-            <w:tcW w:w="1221" w:type="dxa"/>
+            <w:tcW w:w="1427" w:type="dxa"/>
           </w:tcPr>
           <w:p>
             <w:pPr>
@@ -3551,7 +3470,7 @@
         </w:tc>
         <w:tc>
           <w:tcPr>
-            <w:tcW w:w="4650" w:type="dxa"/>
+            <w:tcW w:w="4498" w:type="dxa"/>
           </w:tcPr>
           <w:p>
             <w:pPr>
@@ -3570,7 +3489,7 @@
         </w:tc>
         <w:tc>
           <w:tcPr>
-            <w:tcW w:w="1372" w:type="dxa"/>
+            <w:tcW w:w="1352" w:type="dxa"/>
           </w:tcPr>
           <w:p>
             <w:pPr>
@@ -3583,7 +3502,7 @@
         </w:tc>
         <w:tc>
           <w:tcPr>
-            <w:tcW w:w="1251" w:type="dxa"/>
+            <w:tcW w:w="1217" w:type="dxa"/>
           </w:tcPr>
           <w:p>
             <w:pPr>
@@ -3604,7 +3523,7 @@
       <w:tr>
         <w:tc>
           <w:tcPr>
-            <w:tcW w:w="1221" w:type="dxa"/>
+            <w:tcW w:w="1427" w:type="dxa"/>
           </w:tcPr>
           <w:p>
             <w:pPr>
@@ -3622,7 +3541,7 @@
         </w:tc>
         <w:tc>
           <w:tcPr>
-            <w:tcW w:w="4650" w:type="dxa"/>
+            <w:tcW w:w="4498" w:type="dxa"/>
           </w:tcPr>
           <w:p>
             <w:pPr>
@@ -3641,7 +3560,7 @@
         </w:tc>
         <w:tc>
           <w:tcPr>
-            <w:tcW w:w="1372" w:type="dxa"/>
+            <w:tcW w:w="1352" w:type="dxa"/>
           </w:tcPr>
           <w:p>
             <w:pPr>
@@ -3654,7 +3573,7 @@
         </w:tc>
         <w:tc>
           <w:tcPr>
-            <w:tcW w:w="1251" w:type="dxa"/>
+            <w:tcW w:w="1217" w:type="dxa"/>
           </w:tcPr>
           <w:p>
             <w:pPr>
@@ -3675,7 +3594,7 @@
       <w:tr>
         <w:tc>
           <w:tcPr>
-            <w:tcW w:w="1221" w:type="dxa"/>
+            <w:tcW w:w="1427" w:type="dxa"/>
           </w:tcPr>
           <w:p>
             <w:pPr>
@@ -3693,7 +3612,7 @@
         </w:tc>
         <w:tc>
           <w:tcPr>
-            <w:tcW w:w="4650" w:type="dxa"/>
+            <w:tcW w:w="4498" w:type="dxa"/>
           </w:tcPr>
           <w:p>
             <w:pPr>
@@ -3712,7 +3631,7 @@
         </w:tc>
         <w:tc>
           <w:tcPr>
-            <w:tcW w:w="1372" w:type="dxa"/>
+            <w:tcW w:w="1352" w:type="dxa"/>
           </w:tcPr>
           <w:p>
             <w:pPr>
@@ -3725,7 +3644,7 @@
         </w:tc>
         <w:tc>
           <w:tcPr>
-            <w:tcW w:w="1251" w:type="dxa"/>
+            <w:tcW w:w="1217" w:type="dxa"/>
           </w:tcPr>
           <w:p>
             <w:pPr>
@@ -3746,7 +3665,7 @@
       <w:tr>
         <w:tc>
           <w:tcPr>
-            <w:tcW w:w="1221" w:type="dxa"/>
+            <w:tcW w:w="1427" w:type="dxa"/>
           </w:tcPr>
           <w:p>
             <w:pPr>
@@ -3764,7 +3683,7 @@
         </w:tc>
         <w:tc>
           <w:tcPr>
-            <w:tcW w:w="4650" w:type="dxa"/>
+            <w:tcW w:w="4498" w:type="dxa"/>
           </w:tcPr>
           <w:p>
             <w:pPr>
@@ -3783,7 +3702,7 @@
         </w:tc>
         <w:tc>
           <w:tcPr>
-            <w:tcW w:w="1372" w:type="dxa"/>
+            <w:tcW w:w="1352" w:type="dxa"/>
           </w:tcPr>
           <w:p>
             <w:pPr>
@@ -3796,7 +3715,7 @@
         </w:tc>
         <w:tc>
           <w:tcPr>
-            <w:tcW w:w="1251" w:type="dxa"/>
+            <w:tcW w:w="1217" w:type="dxa"/>
           </w:tcPr>
           <w:p>
             <w:pPr>
@@ -3817,7 +3736,7 @@
       <w:tr>
         <w:tc>
           <w:tcPr>
-            <w:tcW w:w="1221" w:type="dxa"/>
+            <w:tcW w:w="1427" w:type="dxa"/>
           </w:tcPr>
           <w:p>
             <w:pPr>
@@ -3835,7 +3754,7 @@
         </w:tc>
         <w:tc>
           <w:tcPr>
-            <w:tcW w:w="4650" w:type="dxa"/>
+            <w:tcW w:w="4498" w:type="dxa"/>
           </w:tcPr>
           <w:p>
             <w:pPr>
@@ -3854,7 +3773,7 @@
         </w:tc>
         <w:tc>
           <w:tcPr>
-            <w:tcW w:w="1372" w:type="dxa"/>
+            <w:tcW w:w="1352" w:type="dxa"/>
           </w:tcPr>
           <w:p>
             <w:pPr>
@@ -3867,7 +3786,7 @@
         </w:tc>
         <w:tc>
           <w:tcPr>
-            <w:tcW w:w="1251" w:type="dxa"/>
+            <w:tcW w:w="1217" w:type="dxa"/>
           </w:tcPr>
           <w:p>
             <w:pPr>
@@ -3888,7 +3807,7 @@
       <w:tr>
         <w:tc>
           <w:tcPr>
-            <w:tcW w:w="1221" w:type="dxa"/>
+            <w:tcW w:w="1427" w:type="dxa"/>
           </w:tcPr>
           <w:p>
             <w:pPr>
@@ -3906,7 +3825,7 @@
         </w:tc>
         <w:tc>
           <w:tcPr>
-            <w:tcW w:w="4650" w:type="dxa"/>
+            <w:tcW w:w="4498" w:type="dxa"/>
           </w:tcPr>
           <w:p>
             <w:pPr>
@@ -3925,7 +3844,7 @@
         </w:tc>
         <w:tc>
           <w:tcPr>
-            <w:tcW w:w="1372" w:type="dxa"/>
+            <w:tcW w:w="1352" w:type="dxa"/>
           </w:tcPr>
           <w:p>
             <w:pPr>
@@ -3938,7 +3857,7 @@
         </w:tc>
         <w:tc>
           <w:tcPr>
-            <w:tcW w:w="1251" w:type="dxa"/>
+            <w:tcW w:w="1217" w:type="dxa"/>
           </w:tcPr>
           <w:p>
             <w:pPr>
@@ -3959,7 +3878,7 @@
       <w:tr>
         <w:tc>
           <w:tcPr>
-            <w:tcW w:w="1221" w:type="dxa"/>
+            <w:tcW w:w="1427" w:type="dxa"/>
           </w:tcPr>
           <w:p>
             <w:pPr>
@@ -3977,7 +3896,7 @@
         </w:tc>
         <w:tc>
           <w:tcPr>
-            <w:tcW w:w="4650" w:type="dxa"/>
+            <w:tcW w:w="4498" w:type="dxa"/>
           </w:tcPr>
           <w:p>
             <w:pPr>
@@ -3996,7 +3915,7 @@
         </w:tc>
         <w:tc>
           <w:tcPr>
-            <w:tcW w:w="1372" w:type="dxa"/>
+            <w:tcW w:w="1352" w:type="dxa"/>
           </w:tcPr>
           <w:p>
             <w:pPr>
@@ -4009,7 +3928,7 @@
         </w:tc>
         <w:tc>
           <w:tcPr>
-            <w:tcW w:w="1251" w:type="dxa"/>
+            <w:tcW w:w="1217" w:type="dxa"/>
           </w:tcPr>
           <w:p>
             <w:pPr>
@@ -4030,7 +3949,7 @@
       <w:tr>
         <w:tc>
           <w:tcPr>
-            <w:tcW w:w="1221" w:type="dxa"/>
+            <w:tcW w:w="1427" w:type="dxa"/>
           </w:tcPr>
           <w:p>
             <w:pPr>
@@ -4048,7 +3967,7 @@
         </w:tc>
         <w:tc>
           <w:tcPr>
-            <w:tcW w:w="4650" w:type="dxa"/>
+            <w:tcW w:w="4498" w:type="dxa"/>
           </w:tcPr>
           <w:p>
             <w:pPr>
@@ -4067,7 +3986,7 @@
         </w:tc>
         <w:tc>
           <w:tcPr>
-            <w:tcW w:w="1372" w:type="dxa"/>
+            <w:tcW w:w="1352" w:type="dxa"/>
           </w:tcPr>
           <w:p>
             <w:pPr>
@@ -4080,7 +3999,7 @@
         </w:tc>
         <w:tc>
           <w:tcPr>
-            <w:tcW w:w="1251" w:type="dxa"/>
+            <w:tcW w:w="1217" w:type="dxa"/>
           </w:tcPr>
           <w:p>
             <w:pPr>
@@ -4101,7 +4020,7 @@
       <w:tr>
         <w:tc>
           <w:tcPr>
-            <w:tcW w:w="1221" w:type="dxa"/>
+            <w:tcW w:w="1427" w:type="dxa"/>
           </w:tcPr>
           <w:p>
             <w:pPr>
@@ -4119,7 +4038,7 @@
         </w:tc>
         <w:tc>
           <w:tcPr>
-            <w:tcW w:w="4650" w:type="dxa"/>
+            <w:tcW w:w="4498" w:type="dxa"/>
           </w:tcPr>
           <w:p>
             <w:pPr>
@@ -4138,7 +4057,7 @@
         </w:tc>
         <w:tc>
           <w:tcPr>
-            <w:tcW w:w="1372" w:type="dxa"/>
+            <w:tcW w:w="1352" w:type="dxa"/>
           </w:tcPr>
           <w:p>
             <w:pPr>
@@ -4151,7 +4070,7 @@
         </w:tc>
         <w:tc>
           <w:tcPr>
-            <w:tcW w:w="1251" w:type="dxa"/>
+            <w:tcW w:w="1217" w:type="dxa"/>
           </w:tcPr>
           <w:p>
             <w:pPr>
@@ -4171,6 +4090,64 @@
         </w:tc>
       </w:tr>
     </w:tbl>
+    <w:p/>
+    <w:p/>
+    <w:p>
+      <w:pPr>
+        <w:rPr>
+          <w:b/>
+        </w:rPr>
+      </w:pPr>
+    </w:p>
+    <w:p>
+      <w:pPr>
+        <w:rPr>
+          <w:b/>
+        </w:rPr>
+      </w:pPr>
+    </w:p>
+    <w:p>
+      <w:pPr>
+        <w:rPr>
+          <w:b/>
+        </w:rPr>
+      </w:pPr>
+    </w:p>
+    <w:p>
+      <w:pPr>
+        <w:rPr>
+          <w:b/>
+        </w:rPr>
+      </w:pPr>
+    </w:p>
+    <w:p>
+      <w:pPr>
+        <w:rPr>
+          <w:b/>
+        </w:rPr>
+      </w:pPr>
+    </w:p>
+    <w:p>
+      <w:pPr>
+        <w:rPr>
+          <w:b/>
+        </w:rPr>
+      </w:pPr>
+    </w:p>
+    <w:p>
+      <w:pPr>
+        <w:rPr>
+          <w:b/>
+        </w:rPr>
+      </w:pPr>
+    </w:p>
+    <w:p>
+      <w:pPr>
+        <w:rPr>
+          <w:b/>
+        </w:rPr>
+      </w:pPr>
+    </w:p>
     <w:p>
       <w:pPr>
         <w:pStyle w:val="Ttulo2"/>
@@ -4181,11 +4158,33 @@
       </w:r>
       <w:bookmarkEnd w:id="6"/>
     </w:p>
+    <w:p>
+      <w:pPr>
+        <w:rPr>
+          <w:b/>
+        </w:rPr>
+      </w:pPr>
+    </w:p>
+    <w:p>
+      <w:pPr>
+        <w:rPr>
+          <w:b/>
+        </w:rPr>
+      </w:pPr>
+    </w:p>
+    <w:p>
+      <w:pPr>
+        <w:rPr>
+          <w:b/>
+        </w:rPr>
+      </w:pPr>
+    </w:p>
+    <w:p/>
     <w:p/>
     <w:tbl>
       <w:tblPr>
         <w:tblStyle w:val="Tablaconcuadrcula"/>
-        <w:tblpPr w:leftFromText="141" w:rightFromText="141" w:vertAnchor="page" w:horzAnchor="margin" w:tblpY="1681"/>
+        <w:tblpPr w:leftFromText="141" w:rightFromText="141" w:vertAnchor="page" w:horzAnchor="margin" w:tblpY="2671"/>
         <w:tblW w:w="0" w:type="auto"/>
         <w:tblLook w:val="04A0" w:firstRow="1" w:lastRow="0" w:firstColumn="1" w:lastColumn="0" w:noHBand="0" w:noVBand="1"/>
       </w:tblPr>
@@ -4210,7 +4209,6 @@
               <w:rPr>
                 <w:b/>
               </w:rPr>
-              <w:lastRenderedPageBreak/>
               <w:t>REQUISITO</w:t>
             </w:r>
           </w:p>
@@ -5576,14 +5574,26 @@
       </w:tr>
     </w:tbl>
     <w:p/>
-    <w:p/>
+    <w:p>
+      <w:pPr>
+        <w:pStyle w:val="Ttulo1"/>
+        <w:rPr>
+          <w:rFonts w:eastAsiaTheme="minorHAnsi"/>
+          <w:b w:val="0"/>
+          <w:color w:val="auto"/>
+          <w:sz w:val="22"/>
+          <w:szCs w:val="22"/>
+        </w:rPr>
+      </w:pPr>
+      <w:bookmarkStart w:id="7" w:name="_Toc448254551"/>
+    </w:p>
     <w:p/>
     <w:p>
       <w:pPr>
         <w:pStyle w:val="Ttulo1"/>
       </w:pPr>
-      <w:bookmarkStart w:id="7" w:name="_Toc448254551"/>
-      <w:r>
+      <w:r>
+        <w:lastRenderedPageBreak/>
         <w:t xml:space="preserve">3. </w:t>
       </w:r>
       <w:r>
@@ -5766,7 +5776,6 @@
       </w:pPr>
       <w:bookmarkStart w:id="10" w:name="_Toc448254554"/>
       <w:r>
-        <w:lastRenderedPageBreak/>
         <w:t>3.</w:t>
       </w:r>
       <w:bookmarkEnd w:id="10"/>
@@ -6102,6 +6111,7 @@
         <w:rPr>
           <w:i/>
         </w:rPr>
+        <w:lastRenderedPageBreak/>
         <w:t>Tipo de valor:</w:t>
       </w:r>
       <w:r>
@@ -6249,11 +6259,31 @@
     </w:p>
     <w:p>
       <w:pPr>
+        <w:jc w:val="left"/>
+        <w:rPr>
+          <w:i/>
+        </w:rPr>
+      </w:pPr>
+      <w:r>
+        <w:rPr>
+          <w:i/>
+        </w:rPr>
+        <w:br w:type="page"/>
+      </w:r>
+    </w:p>
+    <w:p>
+      <w:pPr>
+        <w:rPr>
+          <w:i/>
+        </w:rPr>
+      </w:pPr>
+    </w:p>
+    <w:p>
+      <w:pPr>
         <w:pStyle w:val="Ttulo1"/>
       </w:pPr>
       <w:bookmarkStart w:id="15" w:name="_Toc448254555"/>
       <w:r>
-        <w:lastRenderedPageBreak/>
         <w:t xml:space="preserve">4. Proyecto de implementación de un prototipo del sistema utilizando la tecnología </w:t>
       </w:r>
       <w:bookmarkEnd w:id="15"/>
@@ -6278,9 +6308,9 @@
           <w:noProof/>
         </w:rPr>
         <w:drawing>
-          <wp:inline distT="0" distB="0" distL="0" distR="0" wp14:anchorId="25562D42" wp14:editId="7612F5C5">
-            <wp:extent cx="5400040" cy="2506345"/>
-            <wp:effectExtent l="0" t="0" r="0" b="8255"/>
+          <wp:inline distT="0" distB="0" distL="0" distR="0" wp14:anchorId="25562D42" wp14:editId="2D98FCD4">
+            <wp:extent cx="5261817" cy="2442191"/>
+            <wp:effectExtent l="0" t="0" r="0" b="0"/>
             <wp:docPr id="6" name="Imagen 6"/>
             <wp:cNvGraphicFramePr>
               <a:graphicFrameLocks xmlns:a="http://schemas.openxmlformats.org/drawingml/2006/main" noChangeAspect="1"/>
@@ -6301,7 +6331,7 @@
                   <pic:spPr>
                     <a:xfrm>
                       <a:off x="0" y="0"/>
-                      <a:ext cx="5400040" cy="2506345"/>
+                      <a:ext cx="5275893" cy="2448724"/>
                     </a:xfrm>
                     <a:prstGeom prst="rect">
                       <a:avLst/>
@@ -11449,34 +11479,6 @@
     </w:p>
     <w:p>
       <w:pPr>
-        <w:pStyle w:val="Ttulo1"/>
-      </w:pPr>
-      <w:bookmarkStart w:id="24" w:name="_Toc448254570"/>
-      <w:r>
-        <w:lastRenderedPageBreak/>
-        <w:t>7</w:t>
-      </w:r>
-      <w:r>
-        <w:t xml:space="preserve">. </w:t>
-      </w:r>
-      <w:r>
-        <w:t>Comparación de la</w:t>
-      </w:r>
-      <w:r>
-        <w:t xml:space="preserve"> implementación de las </w:t>
-      </w:r>
-      <w:r>
-        <w:t>tecnologías</w:t>
-      </w:r>
-      <w:bookmarkEnd w:id="24"/>
-    </w:p>
-    <w:p>
-      <w:bookmarkStart w:id="25" w:name="_GoBack"/>
-      <w:bookmarkEnd w:id="25"/>
-    </w:p>
-    <w:p/>
-    <w:p>
-      <w:pPr>
         <w:sectPr>
           <w:footerReference w:type="default" r:id="rId20"/>
           <w:pgSz w:w="11906" w:h="16838"/>
@@ -11489,6 +11491,7 @@
     <w:tbl>
       <w:tblPr>
         <w:tblStyle w:val="Tablaconcuadrcula"/>
+        <w:tblpPr w:leftFromText="141" w:rightFromText="141" w:vertAnchor="page" w:horzAnchor="margin" w:tblpY="4019"/>
         <w:tblW w:w="0" w:type="auto"/>
         <w:tblLook w:val="04A0" w:firstRow="1" w:lastRow="0" w:firstColumn="1" w:lastColumn="0" w:noHBand="0" w:noVBand="1"/>
       </w:tblPr>
@@ -12336,6 +12339,17 @@
         </w:rPr>
       </w:pPr>
     </w:p>
+    <w:p>
+      <w:pPr>
+        <w:pStyle w:val="Ttulo1"/>
+      </w:pPr>
+      <w:bookmarkStart w:id="24" w:name="_Toc448254570"/>
+      <w:r>
+        <w:t>7. Comparación de la implementación de las tecnologías</w:t>
+      </w:r>
+      <w:bookmarkEnd w:id="24"/>
+    </w:p>
+    <w:p/>
     <w:p>
       <w:pPr>
         <w:sectPr>
@@ -12350,7 +12364,7 @@
       <w:pPr>
         <w:pStyle w:val="Ttulo1"/>
       </w:pPr>
-      <w:bookmarkStart w:id="26" w:name="_Toc448254571"/>
+      <w:bookmarkStart w:id="25" w:name="_Toc448254571"/>
       <w:r>
         <w:lastRenderedPageBreak/>
         <w:t>8</w:t>
@@ -12361,25 +12375,58 @@
       <w:r>
         <w:t>Conclusiones</w:t>
       </w:r>
-      <w:bookmarkEnd w:id="26"/>
+      <w:bookmarkEnd w:id="25"/>
     </w:p>
     <w:p>
       <w:r>
-        <w:t>A partir de la información incluida en el apartado 7 y de la experiencia al realizar el trabajo, el grupo debe estar en condiciones de manifestar su opinión sobre la implementación del sistema utilizando ambas tecnologías, y debe plasmarla en este apartado, indicando las ventajas e inconvenientes más relevantes de utilizar una u otra tecnología para implementar el sistema.</w:t>
-      </w:r>
-    </w:p>
-    <w:p/>
-    <w:p/>
-    <w:p/>
-    <w:p/>
-    <w:p>
-      <w:r>
-        <w:t>---------------------------</w:t>
-      </w:r>
-    </w:p>
-    <w:p>
-      <w:r>
-        <w:t>(Hay que cumplir la estructura básica indicada de secciones. Pero si se desea se pueden añadir otras secciones como anexos. Por ejemplo, alguna encuesta de opinión realizada sobre las tecnologías, etc.)</w:t>
+        <w:t xml:space="preserve">Tras realizar este trabajo se ha reafirmado nuestra hipótesis de que Yii2 es un </w:t>
+      </w:r>
+      <w:proofErr w:type="spellStart"/>
+      <w:r>
+        <w:t>framework</w:t>
+      </w:r>
+      <w:proofErr w:type="spellEnd"/>
+      <w:r>
+        <w:t xml:space="preserve"> mucho más completo y potente en cuanto a la realización de páginas web se refiere, en PHP</w:t>
+      </w:r>
+      <w:r>
+        <w:t>, que Laravel</w:t>
+      </w:r>
+      <w:r>
+        <w:t xml:space="preserve">. Aunque hemos encontrado nuevos problemas que no habíamos observado en nuestro trabajo teórico anterior, gracias a los conocimientos previos de personas del grupo la implementación del código ha sido relativamente sencilla. </w:t>
+      </w:r>
+      <w:proofErr w:type="spellStart"/>
+      <w:r>
+        <w:t>Sobretodo</w:t>
+      </w:r>
+      <w:proofErr w:type="spellEnd"/>
+      <w:r>
+        <w:t xml:space="preserve"> </w:t>
+      </w:r>
+      <w:r>
+        <w:t xml:space="preserve">cabe destacar las dificultades que hemos encontrado con Laravel que no esperábamos </w:t>
+      </w:r>
+      <w:r>
+        <w:t>porque,</w:t>
+      </w:r>
+      <w:r>
+        <w:t xml:space="preserve"> aunque haya multitud de </w:t>
+      </w:r>
+      <w:r>
+        <w:t xml:space="preserve">guías surgían nuevos problemas que eran de difícil resolución. Pero en general, estamos muy satisfechos con los resultados obtenidos y todo el conocimiento recopilado en estas semanas con el que no sólo hemos aprendido a utilizar y explotar de manera eficaz los </w:t>
+      </w:r>
+      <w:proofErr w:type="spellStart"/>
+      <w:r>
+        <w:t>frameworks</w:t>
+      </w:r>
+      <w:proofErr w:type="spellEnd"/>
+      <w:r>
+        <w:t xml:space="preserve"> si no que también hemos comprendido cómo evaluar de manera correcta un proyecto en grupo.</w:t>
+      </w:r>
+      <w:bookmarkStart w:id="26" w:name="_GoBack"/>
+      <w:bookmarkEnd w:id="26"/>
+      <w:r>
+        <w:t xml:space="preserve"> </w:t>
       </w:r>
     </w:p>
     <w:sectPr>
@@ -12929,7 +12976,7 @@
       </w:pPr>
     </w:pPrDefault>
   </w:docDefaults>
-  <w:latentStyles w:defLockedState="0" w:defUIPriority="99" w:defSemiHidden="0" w:defUnhideWhenUsed="0" w:defQFormat="0" w:count="376">
+  <w:latentStyles w:defLockedState="0" w:defUIPriority="99" w:defSemiHidden="0" w:defUnhideWhenUsed="0" w:defQFormat="0" w:count="375">
     <w:lsdException w:name="Normal" w:uiPriority="0" w:qFormat="1"/>
     <w:lsdException w:name="heading 1" w:uiPriority="9" w:qFormat="1"/>
     <w:lsdException w:name="heading 2" w:semiHidden="1" w:uiPriority="9" w:unhideWhenUsed="1" w:qFormat="1"/>
@@ -13305,7 +13352,6 @@
     <w:lsdException w:name="Smart Hyperlink" w:semiHidden="1" w:unhideWhenUsed="1"/>
     <w:lsdException w:name="Hashtag" w:semiHidden="1" w:unhideWhenUsed="1"/>
     <w:lsdException w:name="Unresolved Mention" w:semiHidden="1" w:unhideWhenUsed="1"/>
-    <w:lsdException w:name="Smart Link" w:semiHidden="1" w:unhideWhenUsed="1"/>
   </w:latentStyles>
   <w:style w:type="paragraph" w:default="1" w:styleId="Normal">
     <w:name w:val="Normal"/>
@@ -13887,7 +13933,7 @@
 </file>
 
 <file path=customXml/itemProps1.xml><?xml version="1.0" encoding="utf-8"?>
-<ds:datastoreItem xmlns:ds="http://schemas.openxmlformats.org/officeDocument/2006/customXml" ds:itemID="{AE7BC56D-69F0-4D31-97D4-CC1BCF2DE5A3}">
+<ds:datastoreItem xmlns:ds="http://schemas.openxmlformats.org/officeDocument/2006/customXml" ds:itemID="{FEE2667B-15E7-47FC-B3DE-FB8A0B23E1FE}">
   <ds:schemaRefs>
     <ds:schemaRef ds:uri="http://schemas.openxmlformats.org/officeDocument/2006/bibliography"/>
   </ds:schemaRefs>

</xml_diff>